<commit_message>
Updated ngen, fixed illegal type names
</commit_message>
<xml_diff>
--- a/PacketGen_Guide.docx
+++ b/PacketGen_Guide.docx
@@ -147,23 +147,7 @@
             <w:sz w:val="24"/>
             <w:szCs w:val="24"/>
           </w:rPr>
-          <w:t>Bas</w:t>
-        </w:r>
-        <w:r>
-          <w:rPr>
-            <w:rStyle w:val="Hyperlink"/>
-            <w:sz w:val="24"/>
-            <w:szCs w:val="24"/>
-          </w:rPr>
-          <w:t>i</w:t>
-        </w:r>
-        <w:r>
-          <w:rPr>
-            <w:rStyle w:val="Hyperlink"/>
-            <w:sz w:val="24"/>
-            <w:szCs w:val="24"/>
-          </w:rPr>
-          <w:t>cs</w:t>
+          <w:t>Basics</w:t>
         </w:r>
       </w:hyperlink>
     </w:p>
@@ -186,23 +170,7 @@
             <w:sz w:val="24"/>
             <w:szCs w:val="24"/>
           </w:rPr>
-          <w:t>Fi</w:t>
-        </w:r>
-        <w:r>
-          <w:rPr>
-            <w:rStyle w:val="Hyperlink"/>
-            <w:sz w:val="24"/>
-            <w:szCs w:val="24"/>
-          </w:rPr>
-          <w:t>e</w:t>
-        </w:r>
-        <w:r>
-          <w:rPr>
-            <w:rStyle w:val="Hyperlink"/>
-            <w:sz w:val="24"/>
-            <w:szCs w:val="24"/>
-          </w:rPr>
-          <w:t>lds</w:t>
+          <w:t>Fields</w:t>
         </w:r>
       </w:hyperlink>
     </w:p>
@@ -225,23 +193,7 @@
             <w:sz w:val="24"/>
             <w:szCs w:val="24"/>
           </w:rPr>
-          <w:t>Adv</w:t>
-        </w:r>
-        <w:r>
-          <w:rPr>
-            <w:rStyle w:val="Hyperlink"/>
-            <w:sz w:val="24"/>
-            <w:szCs w:val="24"/>
-          </w:rPr>
-          <w:t>a</w:t>
-        </w:r>
-        <w:r>
-          <w:rPr>
-            <w:rStyle w:val="Hyperlink"/>
-            <w:sz w:val="24"/>
-            <w:szCs w:val="24"/>
-          </w:rPr>
-          <w:t>nced</w:t>
+          <w:t>Advanced</w:t>
         </w:r>
       </w:hyperlink>
     </w:p>
@@ -2034,8 +1986,6 @@
         </w:rPr>
       </w:pPr>
       <w:bookmarkStart w:id="3" w:name="MessageFields"/>
-      <w:bookmarkStart w:id="4" w:name="_GoBack"/>
-      <w:bookmarkEnd w:id="4"/>
       <w:r>
         <w:rPr>
           <w:sz w:val="24"/>
@@ -3299,7 +3249,7 @@
           <w:u w:val="single"/>
         </w:rPr>
       </w:pPr>
-      <w:bookmarkStart w:id="5" w:name="MessageAdvanced"/>
+      <w:bookmarkStart w:id="4" w:name="MessageAdvanced"/>
       <w:r>
         <w:rPr>
           <w:noProof/>
@@ -3440,7 +3390,7 @@
         </w:rPr>
         <w:t>“Advanced” Messages</w:t>
       </w:r>
-      <w:bookmarkEnd w:id="5"/>
+      <w:bookmarkEnd w:id="4"/>
     </w:p>
     <w:p>
       <w:pPr>
@@ -4025,10 +3975,7 @@
                         <w:spacing w:after="0" w:line="240" w:lineRule="auto"/>
                       </w:pPr>
                       <w:r>
-                        <w:t>It allow</w:t>
-                      </w:r>
-                      <w:r>
-                        <w:t>s for new lines and everything.</w:t>
+                        <w:t>It allows for new lines and everything.</w:t>
                       </w:r>
                     </w:p>
                     <w:p>
@@ -4566,7 +4513,7 @@
           <w:u w:val="single"/>
         </w:rPr>
       </w:pPr>
-      <w:bookmarkStart w:id="6" w:name="PacketGen"/>
+      <w:bookmarkStart w:id="5" w:name="PacketGen"/>
     </w:p>
     <w:p>
       <w:pPr>
@@ -4695,10 +4642,7 @@
                             </w:r>
                             <w:r>
                               <w:br/>
-                              <w:t xml:space="preserve">  </w:t>
-                            </w:r>
-                            <w:r>
-                              <w:t>vector numbers&lt;int16&gt;;</w:t>
+                              <w:t xml:space="preserve">  vector numbers&lt;int16&gt;;</w:t>
                             </w:r>
                           </w:p>
                           <w:p>
@@ -4706,13 +4650,7 @@
                               <w:spacing w:line="240" w:lineRule="auto"/>
                             </w:pPr>
                             <w:r>
-                              <w:t xml:space="preserve">  </w:t>
-                            </w:r>
-                            <w:r>
-                              <w:t>//A set of string pointers</w:t>
-                            </w:r>
-                            <w:r>
-                              <w:t xml:space="preserve"> (you can only have pointers inside of containers)</w:t>
+                              <w:t xml:space="preserve">  //A set of string pointers (you can only have pointers inside of containers)</w:t>
                             </w:r>
                             <w:r>
                               <w:br/>
@@ -4804,10 +4742,7 @@
                       </w:r>
                       <w:r>
                         <w:br/>
-                        <w:t xml:space="preserve">  </w:t>
-                      </w:r>
-                      <w:r>
-                        <w:t>vector numbers&lt;int16&gt;;</w:t>
+                        <w:t xml:space="preserve">  vector numbers&lt;int16&gt;;</w:t>
                       </w:r>
                     </w:p>
                     <w:p>
@@ -4815,13 +4750,7 @@
                         <w:spacing w:line="240" w:lineRule="auto"/>
                       </w:pPr>
                       <w:r>
-                        <w:t xml:space="preserve">  </w:t>
-                      </w:r>
-                      <w:r>
-                        <w:t>//A set of string pointers</w:t>
-                      </w:r>
-                      <w:r>
-                        <w:t xml:space="preserve"> (you can only have pointers inside of containers)</w:t>
+                        <w:t xml:space="preserve">  //A set of string pointers (you can only have pointers inside of containers)</w:t>
                       </w:r>
                       <w:r>
                         <w:br/>
@@ -5122,7 +5051,10 @@
                             </w:r>
                             <w:r>
                               <w:br/>
-                              <w:t xml:space="preserve">  uint8 </w:t>
+                              <w:t xml:space="preserve">  ui</w:t>
+                            </w:r>
+                            <w:r>
+                              <w:t xml:space="preserve">nt8 </w:t>
                             </w:r>
                             <w:proofErr w:type="spellStart"/>
                             <w:r>
@@ -5138,11 +5070,14 @@
                             </w:r>
                             <w:r>
                               <w:br/>
-                              <w:t xml:space="preserve">packet </w:t>
+                              <w:t xml:space="preserve">message </w:t>
                             </w:r>
                             <w:proofErr w:type="spellStart"/>
                             <w:r>
-                              <w:t>ArresetCitizens</w:t>
+                              <w:t>Arres</w:t>
+                            </w:r>
+                            <w:r>
+                              <w:t>tCitizens</w:t>
                             </w:r>
                             <w:proofErr w:type="spellEnd"/>
                             <w:r>
@@ -5336,7 +5271,10 @@
                       </w:r>
                       <w:r>
                         <w:br/>
-                        <w:t xml:space="preserve">  uint8 </w:t>
+                        <w:t xml:space="preserve">  ui</w:t>
+                      </w:r>
+                      <w:r>
+                        <w:t xml:space="preserve">nt8 </w:t>
                       </w:r>
                       <w:proofErr w:type="spellStart"/>
                       <w:r>
@@ -5352,11 +5290,14 @@
                       </w:r>
                       <w:r>
                         <w:br/>
-                        <w:t xml:space="preserve">packet </w:t>
+                        <w:t xml:space="preserve">message </w:t>
                       </w:r>
                       <w:proofErr w:type="spellStart"/>
                       <w:r>
-                        <w:t>ArresetCitizens</w:t>
+                        <w:t>Arres</w:t>
+                      </w:r>
+                      <w:r>
+                        <w:t>tCitizens</w:t>
                       </w:r>
                       <w:proofErr w:type="spellEnd"/>
                       <w:r>
@@ -5642,7 +5583,7 @@
         </w:rPr>
         <w:t>PacketGen</w:t>
       </w:r>
-      <w:bookmarkEnd w:id="6"/>
+      <w:bookmarkEnd w:id="5"/>
       <w:proofErr w:type="spellEnd"/>
     </w:p>
     <w:p>
@@ -6749,6 +6690,13 @@
         </w:rPr>
         <w:br/>
       </w:r>
+      <w:r>
+        <w:rPr>
+          <w:sz w:val="24"/>
+          <w:szCs w:val="24"/>
+        </w:rPr>
+        <w:t>./</w:t>
+      </w:r>
       <w:proofErr w:type="spellStart"/>
       <w:r>
         <w:rPr>
@@ -6797,6 +6745,13 @@
         </w:rPr>
         <w:t>” -L=</w:t>
       </w:r>
+      <w:r>
+        <w:rPr>
+          <w:sz w:val="24"/>
+          <w:szCs w:val="24"/>
+        </w:rPr>
+        <w:t>“</w:t>
+      </w:r>
       <w:proofErr w:type="spellStart"/>
       <w:r>
         <w:rPr>
@@ -6811,8 +6766,22 @@
           <w:sz w:val="24"/>
           <w:szCs w:val="24"/>
         </w:rPr>
+        <w:t>”</w:t>
+      </w:r>
+      <w:r>
+        <w:rPr>
+          <w:sz w:val="24"/>
+          <w:szCs w:val="24"/>
+        </w:rPr>
         <w:br/>
       </w:r>
+      <w:r>
+        <w:rPr>
+          <w:sz w:val="24"/>
+          <w:szCs w:val="24"/>
+        </w:rPr>
+        <w:t>./</w:t>
+      </w:r>
       <w:proofErr w:type="spellStart"/>
       <w:r>
         <w:rPr>
@@ -6861,6 +6830,13 @@
         </w:rPr>
         <w:t>” -L=</w:t>
       </w:r>
+      <w:r>
+        <w:rPr>
+          <w:sz w:val="24"/>
+          <w:szCs w:val="24"/>
+        </w:rPr>
+        <w:t>“</w:t>
+      </w:r>
       <w:proofErr w:type="spellStart"/>
       <w:r>
         <w:rPr>
@@ -6875,15 +6851,29 @@
           <w:sz w:val="24"/>
           <w:szCs w:val="24"/>
         </w:rPr>
+        <w:t>”</w:t>
+      </w:r>
+      <w:r>
+        <w:rPr>
+          <w:sz w:val="24"/>
+          <w:szCs w:val="24"/>
+        </w:rPr>
         <w:br/>
       </w:r>
+      <w:r>
+        <w:rPr>
+          <w:sz w:val="24"/>
+          <w:szCs w:val="24"/>
+        </w:rPr>
+        <w:lastRenderedPageBreak/>
+        <w:t>./</w:t>
+      </w:r>
       <w:proofErr w:type="spellStart"/>
       <w:r>
         <w:rPr>
           <w:sz w:val="24"/>
           <w:szCs w:val="24"/>
         </w:rPr>
-        <w:lastRenderedPageBreak/>
         <w:t>PacketGen</w:t>
       </w:r>
       <w:proofErr w:type="spellEnd"/>
@@ -6900,7 +6890,14 @@
           <w:sz w:val="24"/>
           <w:szCs w:val="24"/>
         </w:rPr>
-        <w:t>NGCP_Templates.ngen</w:t>
+        <w:t>NGCP_Templates</w:t>
+      </w:r>
+      <w:r>
+        <w:rPr>
+          <w:sz w:val="24"/>
+          <w:szCs w:val="24"/>
+        </w:rPr>
+        <w:t>.ngen</w:t>
       </w:r>
       <w:proofErr w:type="spellEnd"/>
       <w:r>
@@ -6910,6 +6907,8 @@
         </w:rPr>
         <w:t>” -O=“./generated/</w:t>
       </w:r>
+      <w:bookmarkStart w:id="6" w:name="_GoBack"/>
+      <w:bookmarkEnd w:id="6"/>
       <w:proofErr w:type="spellStart"/>
       <w:r>
         <w:rPr>
@@ -6924,7 +6923,7 @@
           <w:sz w:val="24"/>
           <w:szCs w:val="24"/>
         </w:rPr>
-        <w:t>” -L=</w:t>
+        <w:t>” -L=“</w:t>
       </w:r>
       <w:proofErr w:type="spellStart"/>
       <w:r>
@@ -6935,6 +6934,13 @@
         <w:t>diag</w:t>
       </w:r>
       <w:proofErr w:type="spellEnd"/>
+      <w:r>
+        <w:rPr>
+          <w:sz w:val="24"/>
+          <w:szCs w:val="24"/>
+        </w:rPr>
+        <w:t>”</w:t>
+      </w:r>
       <w:r>
         <w:rPr>
           <w:sz w:val="24"/>
@@ -13347,7 +13353,7 @@
 </file>
 
 <file path=customXml/itemProps1.xml><?xml version="1.0" encoding="utf-8"?>
-<ds:datastoreItem xmlns:ds="http://schemas.openxmlformats.org/officeDocument/2006/customXml" ds:itemID="{76F44E98-B23B-4250-B745-56E34F7D005A}">
+<ds:datastoreItem xmlns:ds="http://schemas.openxmlformats.org/officeDocument/2006/customXml" ds:itemID="{0859C967-CDA9-459C-9147-768D93ED9264}">
   <ds:schemaRefs>
     <ds:schemaRef ds:uri="http://schemas.openxmlformats.org/officeDocument/2006/bibliography"/>
   </ds:schemaRefs>

</xml_diff>